<commit_message>
updated version of proposal.
</commit_message>
<xml_diff>
--- a/Project 3 Proposal.docx
+++ b/Project 3 Proposal.docx
@@ -46,7 +46,19 @@
         <w:rPr>
           <w:rFonts w:ascii="Arial" w:hAnsi="Arial" w:cs="Arial"/>
         </w:rPr>
-        <w:t xml:space="preserve">Topic: (custom) </w:t>
+        <w:t>Topic: (</w:t>
+      </w:r>
+      <w:r>
+        <w:rPr>
+          <w:rFonts w:ascii="Arial" w:hAnsi="Arial" w:cs="Arial"/>
+        </w:rPr>
+        <w:t>C</w:t>
+      </w:r>
+      <w:r>
+        <w:rPr>
+          <w:rFonts w:ascii="Arial" w:hAnsi="Arial" w:cs="Arial"/>
+        </w:rPr>
+        <w:t xml:space="preserve">ustom) </w:t>
       </w:r>
       <w:r>
         <w:rPr>
@@ -65,23 +77,31 @@
       <w:pPr>
         <w:rPr>
           <w:rFonts w:ascii="Arial" w:hAnsi="Arial" w:cs="Arial"/>
-        </w:rPr>
-      </w:pPr>
-      <w:r>
-        <w:rPr>
-          <w:rFonts w:ascii="Arial" w:hAnsi="Arial" w:cs="Arial"/>
+          <w:b/>
+          <w:bCs/>
+        </w:rPr>
+      </w:pPr>
+      <w:r>
+        <w:rPr>
+          <w:rFonts w:ascii="Arial" w:hAnsi="Arial" w:cs="Arial"/>
+          <w:b/>
+          <w:bCs/>
         </w:rPr>
         <w:t>Source</w:t>
       </w:r>
       <w:r>
         <w:rPr>
           <w:rFonts w:ascii="Arial" w:hAnsi="Arial" w:cs="Arial"/>
+          <w:b/>
+          <w:bCs/>
         </w:rPr>
         <w:t xml:space="preserve"> files</w:t>
       </w:r>
       <w:r>
         <w:rPr>
           <w:rFonts w:ascii="Arial" w:hAnsi="Arial" w:cs="Arial"/>
+          <w:b/>
+          <w:bCs/>
         </w:rPr>
         <w:t xml:space="preserve">: </w:t>
       </w:r>
@@ -163,6 +183,103 @@
           <w:u w:val="none"/>
         </w:rPr>
       </w:pPr>
+      <w:r>
+        <w:rPr>
+          <w:rStyle w:val="Hyperlink"/>
+          <w:rFonts w:ascii="Arial" w:hAnsi="Arial" w:cs="Arial"/>
+          <w:color w:val="0D0D0D" w:themeColor="text1" w:themeTint="F2"/>
+          <w:u w:val="none"/>
+        </w:rPr>
+        <w:t>Licence: MIT (</w:t>
+      </w:r>
+      <w:proofErr w:type="spellStart"/>
+      <w:r>
+        <w:rPr>
+          <w:rStyle w:val="Hyperlink"/>
+          <w:rFonts w:ascii="Arial" w:hAnsi="Arial" w:cs="Arial"/>
+          <w:color w:val="0D0D0D" w:themeColor="text1" w:themeTint="F2"/>
+          <w:u w:val="none"/>
+        </w:rPr>
+        <w:t>url</w:t>
+      </w:r>
+      <w:proofErr w:type="spellEnd"/>
+      <w:r>
+        <w:rPr>
+          <w:rStyle w:val="Hyperlink"/>
+          <w:rFonts w:ascii="Arial" w:hAnsi="Arial" w:cs="Arial"/>
+          <w:color w:val="0D0D0D" w:themeColor="text1" w:themeTint="F2"/>
+          <w:u w:val="none"/>
+        </w:rPr>
+        <w:t xml:space="preserve">: </w:t>
+      </w:r>
+      <w:hyperlink r:id="rId5" w:history="1">
+        <w:r>
+          <w:rPr>
+            <w:rStyle w:val="Hyperlink"/>
+            <w:rFonts w:ascii="Arial" w:hAnsi="Arial" w:cs="Arial"/>
+          </w:rPr>
+          <w:t>https://www.mit.edu/~amini/LICENSE.md</w:t>
+        </w:r>
+      </w:hyperlink>
+      <w:r>
+        <w:rPr>
+          <w:rStyle w:val="Hyperlink"/>
+          <w:rFonts w:ascii="Arial" w:hAnsi="Arial" w:cs="Arial"/>
+          <w:color w:val="0D0D0D" w:themeColor="text1" w:themeTint="F2"/>
+          <w:u w:val="none"/>
+        </w:rPr>
+        <w:t>)</w:t>
+      </w:r>
+    </w:p>
+    <w:p>
+      <w:pPr>
+        <w:rPr>
+          <w:rStyle w:val="Hyperlink"/>
+          <w:rFonts w:ascii="Arial" w:hAnsi="Arial" w:cs="Arial"/>
+          <w:color w:val="0D0D0D" w:themeColor="text1" w:themeTint="F2"/>
+          <w:u w:val="none"/>
+        </w:rPr>
+      </w:pPr>
+      <w:r>
+        <w:rPr>
+          <w:rStyle w:val="Hyperlink"/>
+          <w:rFonts w:ascii="Arial" w:hAnsi="Arial" w:cs="Arial"/>
+          <w:color w:val="0D0D0D" w:themeColor="text1" w:themeTint="F2"/>
+          <w:u w:val="none"/>
+        </w:rPr>
+        <w:t xml:space="preserve">Hereby according to the author said: </w:t>
+      </w:r>
+      <w:r>
+        <w:rPr>
+          <w:rFonts w:ascii="Arial" w:hAnsi="Arial" w:cs="Arial"/>
+          <w:color w:val="0D0D0D" w:themeColor="text1" w:themeTint="F2"/>
+        </w:rPr>
+        <w:t>All data has been collected thanks to the Web API provided by Steam</w:t>
+      </w:r>
+      <w:r>
+        <w:rPr>
+          <w:rFonts w:ascii="Arial" w:hAnsi="Arial" w:cs="Arial"/>
+          <w:color w:val="0D0D0D" w:themeColor="text1" w:themeTint="F2"/>
+        </w:rPr>
+        <w:t xml:space="preserve"> (Steam Spy)</w:t>
+      </w:r>
+      <w:r>
+        <w:rPr>
+          <w:rFonts w:ascii="Arial" w:hAnsi="Arial" w:cs="Arial"/>
+          <w:color w:val="0D0D0D" w:themeColor="text1" w:themeTint="F2"/>
+        </w:rPr>
+        <w:t>. Only games (no DLCs, episodes, music, videos, etc) currently released have been added.</w:t>
+      </w:r>
+    </w:p>
+    <w:p>
+      <w:pPr>
+        <w:rPr>
+          <w:rStyle w:val="Hyperlink"/>
+          <w:rFonts w:ascii="Arial" w:hAnsi="Arial" w:cs="Arial"/>
+          <w:color w:val="0D0D0D" w:themeColor="text1" w:themeTint="F2"/>
+          <w:u w:val="none"/>
+        </w:rPr>
+      </w:pPr>
     </w:p>
     <w:p>
       <w:pPr>
@@ -239,7 +356,7 @@
         </w:rPr>
         <w:t xml:space="preserve">url: </w:t>
       </w:r>
-      <w:hyperlink r:id="rId5" w:history="1">
+      <w:hyperlink r:id="rId6" w:history="1">
         <w:r>
           <w:rPr>
             <w:rStyle w:val="Hyperlink"/>
@@ -257,36 +374,32 @@
           <w:color w:val="0D0D0D" w:themeColor="text1" w:themeTint="F2"/>
         </w:rPr>
       </w:pPr>
-    </w:p>
-    <w:p>
-      <w:pPr>
-        <w:rPr>
-          <w:rFonts w:ascii="Arial" w:hAnsi="Arial" w:cs="Arial"/>
-        </w:rPr>
-      </w:pPr>
-    </w:p>
-    <w:p>
-      <w:pPr>
-        <w:rPr>
-          <w:rFonts w:ascii="Arial" w:hAnsi="Arial" w:cs="Arial"/>
-        </w:rPr>
-      </w:pPr>
-      <w:r>
-        <w:rPr>
-          <w:rFonts w:ascii="Arial" w:hAnsi="Arial" w:cs="Arial"/>
-        </w:rPr>
-        <w:t xml:space="preserve">New Update: </w:t>
-      </w:r>
-      <w:r>
-        <w:rPr>
-          <w:rFonts w:ascii="Arial" w:hAnsi="Arial" w:cs="Arial"/>
-        </w:rPr>
-        <w:t xml:space="preserve">( In the first </w:t>
+      <w:r>
+        <w:rPr>
+          <w:rFonts w:ascii="Arial" w:hAnsi="Arial" w:cs="Arial"/>
+          <w:color w:val="0D0D0D" w:themeColor="text1" w:themeTint="F2"/>
+        </w:rPr>
+        <w:t xml:space="preserve">Licence: </w:t>
+      </w:r>
+      <w:r>
+        <w:rPr>
+          <w:rFonts w:ascii="Arial" w:hAnsi="Arial" w:cs="Arial"/>
+          <w:color w:val="0D0D0D" w:themeColor="text1" w:themeTint="F2"/>
+        </w:rPr>
+        <w:t>Attribution 4.0 International (CC BY 4.0)</w:t>
+      </w:r>
+      <w:r>
+        <w:rPr>
+          <w:rFonts w:ascii="Arial" w:hAnsi="Arial" w:cs="Arial"/>
+          <w:color w:val="0D0D0D" w:themeColor="text1" w:themeTint="F2"/>
+        </w:rPr>
+        <w:t xml:space="preserve"> (</w:t>
       </w:r>
       <w:proofErr w:type="spellStart"/>
       <w:r>
         <w:rPr>
           <w:rFonts w:ascii="Arial" w:hAnsi="Arial" w:cs="Arial"/>
+          <w:color w:val="0D0D0D" w:themeColor="text1" w:themeTint="F2"/>
         </w:rPr>
         <w:t>url</w:t>
       </w:r>
@@ -294,13 +407,90 @@
       <w:r>
         <w:rPr>
           <w:rFonts w:ascii="Arial" w:hAnsi="Arial" w:cs="Arial"/>
-        </w:rPr>
-        <w:t xml:space="preserve">, please only download the ‘games.csv’ file. In the second </w:t>
+          <w:color w:val="0D0D0D" w:themeColor="text1" w:themeTint="F2"/>
+        </w:rPr>
+        <w:t>:</w:t>
+      </w:r>
+      <w:r>
+        <w:t xml:space="preserve"> </w:t>
+      </w:r>
+      <w:hyperlink r:id="rId7" w:history="1">
+        <w:r>
+          <w:rPr>
+            <w:rStyle w:val="Hyperlink"/>
+            <w:rFonts w:ascii="Arial" w:hAnsi="Arial" w:cs="Arial"/>
+          </w:rPr>
+          <w:t>https://creativecommons.org/licenses/by/4.0/</w:t>
+        </w:r>
+      </w:hyperlink>
+      <w:r>
+        <w:rPr>
+          <w:rFonts w:ascii="Arial" w:hAnsi="Arial" w:cs="Arial"/>
+          <w:color w:val="0D0D0D" w:themeColor="text1" w:themeTint="F2"/>
+        </w:rPr>
+        <w:t>)</w:t>
+      </w:r>
+    </w:p>
+    <w:p>
+      <w:pPr>
+        <w:rPr>
+          <w:rFonts w:ascii="Arial" w:hAnsi="Arial" w:cs="Arial"/>
+          <w:color w:val="0D0D0D" w:themeColor="text1" w:themeTint="F2"/>
+        </w:rPr>
+      </w:pPr>
+      <w:r>
+        <w:rPr>
+          <w:rFonts w:ascii="Arial" w:hAnsi="Arial" w:cs="Arial"/>
+          <w:color w:val="0D0D0D" w:themeColor="text1" w:themeTint="F2"/>
+        </w:rPr>
+        <w:t xml:space="preserve">Hereby according to the author said: data gathered via using Steam Store and </w:t>
       </w:r>
       <w:proofErr w:type="spellStart"/>
       <w:r>
         <w:rPr>
           <w:rFonts w:ascii="Arial" w:hAnsi="Arial" w:cs="Arial"/>
+          <w:color w:val="0D0D0D" w:themeColor="text1" w:themeTint="F2"/>
+        </w:rPr>
+        <w:t>SteamSpy</w:t>
+      </w:r>
+      <w:proofErr w:type="spellEnd"/>
+      <w:r>
+        <w:rPr>
+          <w:rFonts w:ascii="Arial" w:hAnsi="Arial" w:cs="Arial"/>
+          <w:color w:val="0D0D0D" w:themeColor="text1" w:themeTint="F2"/>
+        </w:rPr>
+        <w:t xml:space="preserve"> API.</w:t>
+      </w:r>
+    </w:p>
+    <w:p>
+      <w:pPr>
+        <w:rPr>
+          <w:rFonts w:ascii="Arial" w:hAnsi="Arial" w:cs="Arial"/>
+        </w:rPr>
+      </w:pPr>
+    </w:p>
+    <w:p>
+      <w:pPr>
+        <w:rPr>
+          <w:rFonts w:ascii="Arial" w:hAnsi="Arial" w:cs="Arial"/>
+        </w:rPr>
+      </w:pPr>
+      <w:r>
+        <w:rPr>
+          <w:rFonts w:ascii="Arial" w:hAnsi="Arial" w:cs="Arial"/>
+        </w:rPr>
+        <w:t>I</w:t>
+      </w:r>
+      <w:r>
+        <w:rPr>
+          <w:rFonts w:ascii="Arial" w:hAnsi="Arial" w:cs="Arial"/>
+        </w:rPr>
+        <w:t xml:space="preserve">n the first </w:t>
+      </w:r>
+      <w:proofErr w:type="spellStart"/>
+      <w:r>
+        <w:rPr>
+          <w:rFonts w:ascii="Arial" w:hAnsi="Arial" w:cs="Arial"/>
         </w:rPr>
         <w:t>url</w:t>
       </w:r>
@@ -309,30 +499,72 @@
         <w:rPr>
           <w:rFonts w:ascii="Arial" w:hAnsi="Arial" w:cs="Arial"/>
         </w:rPr>
-        <w:t>, please only download the ‘steam.csv’ file. As I merge two of the csv files together for this project.)</w:t>
-      </w:r>
-    </w:p>
-    <w:p>
-      <w:pPr>
-        <w:rPr>
-          <w:rFonts w:ascii="Arial" w:hAnsi="Arial" w:cs="Arial"/>
-        </w:rPr>
-      </w:pPr>
-    </w:p>
-    <w:p>
-      <w:pPr>
+        <w:t>, please only download the ‘</w:t>
+      </w:r>
+      <w:r>
         <w:rPr>
           <w:rFonts w:ascii="Arial" w:hAnsi="Arial" w:cs="Arial"/>
           <w:b/>
           <w:bCs/>
         </w:rPr>
-      </w:pPr>
+        <w:t>games.csv’</w:t>
+      </w:r>
+      <w:r>
+        <w:rPr>
+          <w:rFonts w:ascii="Arial" w:hAnsi="Arial" w:cs="Arial"/>
+        </w:rPr>
+        <w:t xml:space="preserve"> file. In the second </w:t>
+      </w:r>
+      <w:proofErr w:type="spellStart"/>
+      <w:r>
+        <w:rPr>
+          <w:rFonts w:ascii="Arial" w:hAnsi="Arial" w:cs="Arial"/>
+        </w:rPr>
+        <w:t>url</w:t>
+      </w:r>
+      <w:proofErr w:type="spellEnd"/>
+      <w:r>
+        <w:rPr>
+          <w:rFonts w:ascii="Arial" w:hAnsi="Arial" w:cs="Arial"/>
+        </w:rPr>
+        <w:t xml:space="preserve">, please only download the </w:t>
+      </w:r>
       <w:r>
         <w:rPr>
           <w:rFonts w:ascii="Arial" w:hAnsi="Arial" w:cs="Arial"/>
           <w:b/>
           <w:bCs/>
         </w:rPr>
+        <w:t xml:space="preserve">‘steam.csv’ </w:t>
+      </w:r>
+      <w:r>
+        <w:rPr>
+          <w:rFonts w:ascii="Arial" w:hAnsi="Arial" w:cs="Arial"/>
+        </w:rPr>
+        <w:t>file. As I merge two of the csv files together for this project.)</w:t>
+      </w:r>
+    </w:p>
+    <w:p>
+      <w:pPr>
+        <w:rPr>
+          <w:rFonts w:ascii="Arial" w:hAnsi="Arial" w:cs="Arial"/>
+        </w:rPr>
+      </w:pPr>
+    </w:p>
+    <w:p>
+      <w:pPr>
+        <w:rPr>
+          <w:rFonts w:ascii="Arial" w:hAnsi="Arial" w:cs="Arial"/>
+          <w:b/>
+          <w:bCs/>
+        </w:rPr>
+      </w:pPr>
+      <w:r>
+        <w:rPr>
+          <w:rFonts w:ascii="Arial" w:hAnsi="Arial" w:cs="Arial"/>
+          <w:b/>
+          <w:bCs/>
+        </w:rPr>
         <w:t xml:space="preserve">Reason for choosing this topic: </w:t>
       </w:r>
     </w:p>
@@ -346,7 +578,19 @@
         <w:rPr>
           <w:rFonts w:ascii="Arial" w:hAnsi="Arial" w:cs="Arial"/>
         </w:rPr>
-        <w:t>I am interested in providing analysis and visualisation of the world most widely used PC game platform</w:t>
+        <w:t xml:space="preserve">I am interested in providing </w:t>
+      </w:r>
+      <w:r>
+        <w:rPr>
+          <w:rFonts w:ascii="Arial" w:hAnsi="Arial" w:cs="Arial"/>
+        </w:rPr>
+        <w:t xml:space="preserve">some </w:t>
+      </w:r>
+      <w:r>
+        <w:rPr>
+          <w:rFonts w:ascii="Arial" w:hAnsi="Arial" w:cs="Arial"/>
+        </w:rPr>
+        <w:t>analysis and visualisation of the world most widely used PC game platform</w:t>
       </w:r>
       <w:r>
         <w:rPr>
@@ -366,405 +610,627 @@
         </w:rPr>
         <w:t>(</w:t>
       </w:r>
+      <w:r>
+        <w:rPr>
+          <w:rFonts w:ascii="Arial" w:hAnsi="Arial" w:cs="Arial"/>
+        </w:rPr>
+        <w:t>Which</w:t>
+      </w:r>
+      <w:r>
+        <w:rPr>
+          <w:rFonts w:ascii="Arial" w:hAnsi="Arial" w:cs="Arial"/>
+        </w:rPr>
+        <w:t xml:space="preserve"> is a cross platform </w:t>
+      </w:r>
+      <w:r>
+        <w:rPr>
+          <w:rFonts w:ascii="Arial" w:hAnsi="Arial" w:cs="Arial"/>
+        </w:rPr>
+        <w:t xml:space="preserve">webpage &amp; </w:t>
+      </w:r>
+      <w:r>
+        <w:rPr>
+          <w:rFonts w:ascii="Arial" w:hAnsi="Arial" w:cs="Arial"/>
+        </w:rPr>
+        <w:t>software</w:t>
+      </w:r>
+      <w:r>
+        <w:rPr>
+          <w:rFonts w:ascii="Arial" w:hAnsi="Arial" w:cs="Arial"/>
+        </w:rPr>
+        <w:t xml:space="preserve"> </w:t>
+      </w:r>
+      <w:r>
+        <w:rPr>
+          <w:rFonts w:ascii="Arial" w:hAnsi="Arial" w:cs="Arial"/>
+        </w:rPr>
+        <w:t xml:space="preserve">that </w:t>
+      </w:r>
+      <w:r>
+        <w:rPr>
+          <w:rFonts w:ascii="Arial" w:hAnsi="Arial" w:cs="Arial"/>
+        </w:rPr>
+        <w:t>en</w:t>
+      </w:r>
+      <w:r>
+        <w:rPr>
+          <w:rFonts w:ascii="Arial" w:hAnsi="Arial" w:cs="Arial"/>
+        </w:rPr>
+        <w:t xml:space="preserve">able </w:t>
+      </w:r>
+      <w:r>
+        <w:rPr>
+          <w:rFonts w:ascii="Arial" w:hAnsi="Arial" w:cs="Arial"/>
+        </w:rPr>
+        <w:t xml:space="preserve">users </w:t>
+      </w:r>
+      <w:r>
+        <w:rPr>
+          <w:rFonts w:ascii="Arial" w:hAnsi="Arial" w:cs="Arial"/>
+        </w:rPr>
+        <w:t>to purchase, download, share, create, and publish game/videos/comments/</w:t>
+      </w:r>
+      <w:r>
+        <w:rPr>
+          <w:rFonts w:ascii="Arial" w:hAnsi="Arial" w:cs="Arial"/>
+        </w:rPr>
+        <w:t xml:space="preserve">or </w:t>
+      </w:r>
+      <w:r>
+        <w:rPr>
+          <w:rFonts w:ascii="Arial" w:hAnsi="Arial" w:cs="Arial"/>
+        </w:rPr>
+        <w:t>even real trading</w:t>
+      </w:r>
+      <w:r>
+        <w:rPr>
+          <w:rFonts w:ascii="Arial" w:hAnsi="Arial" w:cs="Arial"/>
+        </w:rPr>
+        <w:t xml:space="preserve"> using literal currency</w:t>
+      </w:r>
+      <w:r>
+        <w:rPr>
+          <w:rFonts w:ascii="Arial" w:hAnsi="Arial" w:cs="Arial"/>
+        </w:rPr>
+        <w:t>.</w:t>
+      </w:r>
+      <w:r>
+        <w:rPr>
+          <w:rFonts w:ascii="Arial" w:hAnsi="Arial" w:cs="Arial"/>
+        </w:rPr>
+        <w:t>)</w:t>
+      </w:r>
+    </w:p>
+    <w:p>
+      <w:pPr>
+        <w:rPr>
+          <w:rFonts w:ascii="Arial" w:hAnsi="Arial" w:cs="Arial"/>
+        </w:rPr>
+      </w:pPr>
+      <w:r>
+        <w:rPr>
+          <w:rFonts w:ascii="Arial" w:hAnsi="Arial" w:cs="Arial"/>
+        </w:rPr>
+        <w:t>In this project, the focus is on visualising game data.</w:t>
+      </w:r>
+    </w:p>
+    <w:p>
+      <w:pPr>
+        <w:rPr>
+          <w:rFonts w:ascii="Arial" w:hAnsi="Arial" w:cs="Arial"/>
+        </w:rPr>
+      </w:pPr>
+    </w:p>
+    <w:p>
+      <w:pPr>
+        <w:rPr>
+          <w:rFonts w:ascii="Arial" w:hAnsi="Arial" w:cs="Arial"/>
+        </w:rPr>
+      </w:pPr>
+    </w:p>
+    <w:p>
+      <w:pPr>
+        <w:rPr>
+          <w:rFonts w:ascii="Arial" w:hAnsi="Arial" w:cs="Arial"/>
+        </w:rPr>
+      </w:pPr>
+    </w:p>
+    <w:p>
+      <w:pPr>
+        <w:rPr>
+          <w:rFonts w:ascii="Arial" w:hAnsi="Arial" w:cs="Arial"/>
+        </w:rPr>
+      </w:pPr>
+    </w:p>
+    <w:p>
+      <w:pPr>
+        <w:rPr>
+          <w:rFonts w:ascii="Arial" w:hAnsi="Arial" w:cs="Arial"/>
+        </w:rPr>
+      </w:pPr>
+      <w:r>
+        <w:rPr>
+          <w:rFonts w:ascii="Arial" w:hAnsi="Arial" w:cs="Arial"/>
+        </w:rPr>
+        <w:lastRenderedPageBreak/>
+        <w:t>Here are the questions that will be analysed and visualised</w:t>
+      </w:r>
+      <w:r>
+        <w:rPr>
+          <w:rFonts w:ascii="Arial" w:hAnsi="Arial" w:cs="Arial"/>
+        </w:rPr>
+        <w:t>:</w:t>
+      </w:r>
+    </w:p>
+    <w:p>
+      <w:pPr>
+        <w:rPr>
+          <w:rFonts w:ascii="Arial" w:hAnsi="Arial" w:cs="Arial"/>
+        </w:rPr>
+      </w:pPr>
+      <w:r>
+        <w:rPr>
+          <w:rFonts w:ascii="Arial" w:hAnsi="Arial" w:cs="Arial"/>
+        </w:rPr>
+        <w:t>1: what are the 5 most popular games from 2020 to 2024</w:t>
+      </w:r>
+      <w:r>
+        <w:rPr>
+          <w:rFonts w:ascii="Arial" w:hAnsi="Arial" w:cs="Arial"/>
+        </w:rPr>
+        <w:t>?</w:t>
+      </w:r>
+    </w:p>
+    <w:p>
+      <w:pPr>
+        <w:rPr>
+          <w:rFonts w:ascii="Arial" w:hAnsi="Arial" w:cs="Arial"/>
+        </w:rPr>
+      </w:pPr>
+      <w:r>
+        <w:rPr>
+          <w:rFonts w:ascii="Arial" w:hAnsi="Arial" w:cs="Arial"/>
+        </w:rPr>
+        <w:t>2</w:t>
+      </w:r>
+      <w:r>
+        <w:rPr>
+          <w:rFonts w:ascii="Arial" w:hAnsi="Arial" w:cs="Arial"/>
+        </w:rPr>
+        <w:t xml:space="preserve">: what </w:t>
+      </w:r>
       <w:proofErr w:type="gramStart"/>
       <w:r>
         <w:rPr>
           <w:rFonts w:ascii="Arial" w:hAnsi="Arial" w:cs="Arial"/>
         </w:rPr>
-        <w:t>which</w:t>
+        <w:t>are</w:t>
       </w:r>
       <w:proofErr w:type="gramEnd"/>
       <w:r>
         <w:rPr>
           <w:rFonts w:ascii="Arial" w:hAnsi="Arial" w:cs="Arial"/>
         </w:rPr>
-        <w:t xml:space="preserve"> is a cross platform software that able to purchase, download, share, create, and publish game/videos/comments/even real trading.</w:t>
-      </w:r>
-    </w:p>
-    <w:p>
-      <w:pPr>
-        <w:rPr>
-          <w:rFonts w:ascii="Arial" w:hAnsi="Arial" w:cs="Arial"/>
-        </w:rPr>
-      </w:pPr>
-      <w:r>
-        <w:rPr>
-          <w:rFonts w:ascii="Arial" w:hAnsi="Arial" w:cs="Arial"/>
-        </w:rPr>
-        <w:t xml:space="preserve">I found this huge dataset on Kaggle which the author </w:t>
-      </w:r>
-      <w:proofErr w:type="gramStart"/>
-      <w:r>
-        <w:rPr>
-          <w:rFonts w:ascii="Arial" w:hAnsi="Arial" w:cs="Arial"/>
-        </w:rPr>
-        <w:t>scrape</w:t>
-      </w:r>
-      <w:proofErr w:type="gramEnd"/>
-      <w:r>
-        <w:rPr>
-          <w:rFonts w:ascii="Arial" w:hAnsi="Arial" w:cs="Arial"/>
-        </w:rPr>
-        <w:t xml:space="preserve"> the steam raw data using </w:t>
+        <w:t xml:space="preserve"> the relationship between user review (positive or negative) and games’ price?</w:t>
+      </w:r>
+    </w:p>
+    <w:p>
+      <w:pPr>
+        <w:rPr>
+          <w:rFonts w:ascii="Arial" w:hAnsi="Arial" w:cs="Arial"/>
+        </w:rPr>
+      </w:pPr>
+      <w:r>
+        <w:rPr>
+          <w:rFonts w:ascii="Arial" w:hAnsi="Arial" w:cs="Arial"/>
+        </w:rPr>
+        <w:t>3</w:t>
+      </w:r>
+      <w:r>
+        <w:rPr>
+          <w:rFonts w:ascii="Arial" w:hAnsi="Arial" w:cs="Arial"/>
+        </w:rPr>
+        <w:t xml:space="preserve">: </w:t>
+      </w:r>
+      <w:r>
+        <w:rPr>
+          <w:rFonts w:ascii="Arial" w:hAnsi="Arial" w:cs="Arial"/>
+        </w:rPr>
+        <w:t>Which publishers have the highest positive ratings?</w:t>
+      </w:r>
+    </w:p>
+    <w:p>
+      <w:pPr>
+        <w:rPr>
+          <w:rFonts w:ascii="Arial" w:hAnsi="Arial" w:cs="Arial"/>
+        </w:rPr>
+      </w:pPr>
+      <w:r>
+        <w:rPr>
+          <w:rFonts w:ascii="Arial" w:hAnsi="Arial" w:cs="Arial"/>
+        </w:rPr>
+        <w:t xml:space="preserve">4: </w:t>
+      </w:r>
+      <w:r>
+        <w:rPr>
+          <w:rFonts w:ascii="Arial" w:hAnsi="Arial" w:cs="Arial"/>
+        </w:rPr>
+        <w:t xml:space="preserve">Do games with certain </w:t>
+      </w:r>
+      <w:r>
+        <w:rPr>
+          <w:rFonts w:ascii="Arial" w:hAnsi="Arial" w:cs="Arial"/>
+        </w:rPr>
+        <w:t>genre</w:t>
+      </w:r>
+      <w:r>
+        <w:rPr>
+          <w:rFonts w:ascii="Arial" w:hAnsi="Arial" w:cs="Arial"/>
+        </w:rPr>
+        <w:t xml:space="preserve"> or descriptors tend to be more popular?</w:t>
+      </w:r>
+    </w:p>
+    <w:p>
+      <w:pPr>
+        <w:rPr>
+          <w:rFonts w:ascii="Arial" w:hAnsi="Arial" w:cs="Arial"/>
+        </w:rPr>
+      </w:pPr>
+    </w:p>
+    <w:p>
+      <w:pPr>
+        <w:rPr>
+          <w:rFonts w:ascii="Arial" w:hAnsi="Arial" w:cs="Arial"/>
+          <w:b/>
+          <w:bCs/>
+        </w:rPr>
+      </w:pPr>
+      <w:r>
+        <w:rPr>
+          <w:rFonts w:ascii="Arial" w:hAnsi="Arial" w:cs="Arial"/>
+          <w:b/>
+          <w:bCs/>
+        </w:rPr>
+        <w:t>For all the questions above, the approach is below:</w:t>
+      </w:r>
+    </w:p>
+    <w:p>
+      <w:pPr>
+        <w:rPr>
+          <w:rFonts w:ascii="Arial" w:hAnsi="Arial" w:cs="Arial"/>
+        </w:rPr>
+      </w:pPr>
+      <w:r>
+        <w:rPr>
+          <w:rFonts w:ascii="Arial" w:hAnsi="Arial" w:cs="Arial"/>
+        </w:rPr>
+        <w:t xml:space="preserve">1: use pandas to read csv &amp; perform data cleaning -&gt; </w:t>
+      </w:r>
+    </w:p>
+    <w:p>
+      <w:pPr>
+        <w:rPr>
+          <w:rFonts w:ascii="Arial" w:hAnsi="Arial" w:cs="Arial"/>
+        </w:rPr>
+      </w:pPr>
+      <w:r>
+        <w:rPr>
+          <w:rFonts w:ascii="Arial" w:hAnsi="Arial" w:cs="Arial"/>
+        </w:rPr>
+        <w:t xml:space="preserve">2: </w:t>
+      </w:r>
+      <w:r>
+        <w:rPr>
+          <w:rFonts w:ascii="Arial" w:hAnsi="Arial" w:cs="Arial"/>
+        </w:rPr>
+        <w:t xml:space="preserve">save the cleaned </w:t>
+      </w:r>
+      <w:r>
+        <w:rPr>
+          <w:rFonts w:ascii="Arial" w:hAnsi="Arial" w:cs="Arial"/>
+        </w:rPr>
+        <w:t>dataframe</w:t>
+      </w:r>
+      <w:r>
+        <w:rPr>
+          <w:rFonts w:ascii="Arial" w:hAnsi="Arial" w:cs="Arial"/>
+        </w:rPr>
+        <w:t xml:space="preserve"> and output it, create</w:t>
+      </w:r>
+      <w:r>
+        <w:rPr>
+          <w:rFonts w:ascii="Arial" w:hAnsi="Arial" w:cs="Arial"/>
+        </w:rPr>
+        <w:t xml:space="preserve"> tables us</w:t>
+      </w:r>
+      <w:r>
+        <w:rPr>
+          <w:rFonts w:ascii="Arial" w:hAnsi="Arial" w:cs="Arial"/>
+        </w:rPr>
+        <w:t>ing</w:t>
+      </w:r>
+      <w:r>
+        <w:rPr>
+          <w:rFonts w:ascii="Arial" w:hAnsi="Arial" w:cs="Arial"/>
+        </w:rPr>
+        <w:t xml:space="preserve"> the </w:t>
       </w:r>
       <w:proofErr w:type="spellStart"/>
       <w:r>
         <w:rPr>
           <w:rFonts w:ascii="Arial" w:hAnsi="Arial" w:cs="Arial"/>
         </w:rPr>
-        <w:t>steamspy</w:t>
+        <w:t>appID</w:t>
       </w:r>
       <w:proofErr w:type="spellEnd"/>
       <w:r>
         <w:rPr>
           <w:rFonts w:ascii="Arial" w:hAnsi="Arial" w:cs="Arial"/>
         </w:rPr>
-        <w:t xml:space="preserve">, the </w:t>
-      </w:r>
-      <w:r>
-        <w:rPr>
-          <w:rFonts w:ascii="Arial" w:hAnsi="Arial" w:cs="Arial"/>
-        </w:rPr>
-        <w:t>accessible</w:t>
-      </w:r>
-      <w:r>
-        <w:rPr>
-          <w:rFonts w:ascii="Arial" w:hAnsi="Arial" w:cs="Arial"/>
-        </w:rPr>
-        <w:t xml:space="preserve"> file in the </w:t>
+        <w:t xml:space="preserve"> as foreign keys to create schema and load data to Postgres (this can be done either manually </w:t>
+      </w:r>
+      <w:r>
+        <w:rPr>
+          <w:rFonts w:ascii="Arial" w:hAnsi="Arial" w:cs="Arial"/>
+        </w:rPr>
+        <w:t>/</w:t>
+      </w:r>
+      <w:r>
+        <w:rPr>
+          <w:rFonts w:ascii="Arial" w:hAnsi="Arial" w:cs="Arial"/>
+        </w:rPr>
+        <w:t xml:space="preserve"> using sqlalchemy + psycopg2) -&gt; </w:t>
+      </w:r>
+    </w:p>
+    <w:p>
+      <w:pPr>
+        <w:rPr>
+          <w:rFonts w:ascii="Arial" w:hAnsi="Arial" w:cs="Arial"/>
+        </w:rPr>
+      </w:pPr>
+      <w:r>
+        <w:rPr>
+          <w:rFonts w:ascii="Arial" w:hAnsi="Arial" w:cs="Arial"/>
+        </w:rPr>
+        <w:t xml:space="preserve">3: </w:t>
+      </w:r>
+      <w:r>
+        <w:rPr>
+          <w:rFonts w:ascii="Arial" w:hAnsi="Arial" w:cs="Arial"/>
+        </w:rPr>
+        <w:t xml:space="preserve">read </w:t>
+      </w:r>
+      <w:r>
+        <w:rPr>
+          <w:rFonts w:ascii="Arial" w:hAnsi="Arial" w:cs="Arial"/>
+        </w:rPr>
+        <w:t>data &amp; perform visualisations (propose the NEW library for plotting: Seaborn)</w:t>
+      </w:r>
+      <w:r>
+        <w:rPr>
+          <w:rFonts w:ascii="Arial" w:hAnsi="Arial" w:cs="Arial"/>
+        </w:rPr>
+        <w:t xml:space="preserve">, save </w:t>
+      </w:r>
+      <w:r>
+        <w:rPr>
+          <w:rFonts w:ascii="Arial" w:hAnsi="Arial" w:cs="Arial"/>
+        </w:rPr>
+        <w:t xml:space="preserve">all </w:t>
+      </w:r>
+      <w:r>
+        <w:rPr>
+          <w:rFonts w:ascii="Arial" w:hAnsi="Arial" w:cs="Arial"/>
+        </w:rPr>
+        <w:t xml:space="preserve">the </w:t>
+      </w:r>
+      <w:r>
+        <w:rPr>
+          <w:rFonts w:ascii="Arial" w:hAnsi="Arial" w:cs="Arial"/>
+        </w:rPr>
+        <w:t xml:space="preserve">static </w:t>
+      </w:r>
+      <w:r>
+        <w:rPr>
+          <w:rFonts w:ascii="Arial" w:hAnsi="Arial" w:cs="Arial"/>
+        </w:rPr>
+        <w:t>plots using .</w:t>
       </w:r>
       <w:proofErr w:type="spellStart"/>
       <w:r>
         <w:rPr>
           <w:rFonts w:ascii="Arial" w:hAnsi="Arial" w:cs="Arial"/>
         </w:rPr>
-        <w:t>url</w:t>
+        <w:t>savefig</w:t>
       </w:r>
       <w:proofErr w:type="spellEnd"/>
       <w:r>
         <w:rPr>
           <w:rFonts w:ascii="Arial" w:hAnsi="Arial" w:cs="Arial"/>
         </w:rPr>
-        <w:t xml:space="preserve"> is 1 csv file and 1 </w:t>
+        <w:t>()</w:t>
+      </w:r>
+      <w:r>
+        <w:rPr>
+          <w:rFonts w:ascii="Arial" w:hAnsi="Arial" w:cs="Arial"/>
+        </w:rPr>
+        <w:t>.</w:t>
+      </w:r>
+    </w:p>
+    <w:p>
+      <w:pPr>
+        <w:rPr>
+          <w:rFonts w:ascii="Arial" w:hAnsi="Arial" w:cs="Arial"/>
+        </w:rPr>
+      </w:pPr>
+      <w:r>
+        <w:rPr>
+          <w:rFonts w:ascii="Arial" w:hAnsi="Arial" w:cs="Arial"/>
+        </w:rPr>
+        <w:t>4</w:t>
+      </w:r>
+      <w:r>
+        <w:rPr>
+          <w:rFonts w:ascii="Arial" w:hAnsi="Arial" w:cs="Arial"/>
+        </w:rPr>
+        <w:t xml:space="preserve">: create flask API for all the plots above, then </w:t>
+      </w:r>
+      <w:r>
+        <w:rPr>
+          <w:rFonts w:ascii="Arial" w:hAnsi="Arial" w:cs="Arial"/>
+        </w:rPr>
+        <w:t xml:space="preserve">user can view all static charts </w:t>
+      </w:r>
+      <w:r>
+        <w:rPr>
+          <w:rFonts w:ascii="Arial" w:hAnsi="Arial" w:cs="Arial"/>
+        </w:rPr>
+        <w:t xml:space="preserve">via visiting </w:t>
       </w:r>
       <w:proofErr w:type="spellStart"/>
       <w:r>
         <w:rPr>
           <w:rFonts w:ascii="Arial" w:hAnsi="Arial" w:cs="Arial"/>
         </w:rPr>
-        <w:t>json</w:t>
+        <w:t>urls</w:t>
       </w:r>
       <w:proofErr w:type="spellEnd"/>
       <w:r>
         <w:rPr>
           <w:rFonts w:ascii="Arial" w:hAnsi="Arial" w:cs="Arial"/>
         </w:rPr>
-        <w:t xml:space="preserve"> file. Both providing the same raw data for analysis. </w:t>
-      </w:r>
-    </w:p>
-    <w:p>
-      <w:pPr>
-        <w:rPr>
-          <w:rFonts w:ascii="Arial" w:hAnsi="Arial" w:cs="Arial"/>
-        </w:rPr>
-      </w:pPr>
-      <w:r>
-        <w:rPr>
-          <w:rFonts w:ascii="Arial" w:hAnsi="Arial" w:cs="Arial"/>
-        </w:rPr>
-        <w:t>From the initial view of the dataset, I brought some question that can be used for this project using this data:</w:t>
-      </w:r>
-    </w:p>
-    <w:p>
-      <w:pPr>
-        <w:rPr>
-          <w:rFonts w:ascii="Arial" w:hAnsi="Arial" w:cs="Arial"/>
-        </w:rPr>
-      </w:pPr>
-      <w:r>
-        <w:rPr>
-          <w:rFonts w:ascii="Arial" w:hAnsi="Arial" w:cs="Arial"/>
-        </w:rPr>
-        <w:t>1: what are the 5 most popular games from 2020 to 2024</w:t>
-      </w:r>
-      <w:r>
-        <w:rPr>
-          <w:rFonts w:ascii="Arial" w:hAnsi="Arial" w:cs="Arial"/>
-        </w:rPr>
-        <w:t>?</w:t>
-      </w:r>
-    </w:p>
-    <w:p>
-      <w:pPr>
-        <w:rPr>
-          <w:rFonts w:ascii="Arial" w:hAnsi="Arial" w:cs="Arial"/>
-        </w:rPr>
-      </w:pPr>
-      <w:r>
-        <w:rPr>
-          <w:rFonts w:ascii="Arial" w:hAnsi="Arial" w:cs="Arial"/>
-        </w:rPr>
-        <w:t>2</w:t>
-      </w:r>
-      <w:r>
-        <w:rPr>
-          <w:rFonts w:ascii="Arial" w:hAnsi="Arial" w:cs="Arial"/>
-        </w:rPr>
-        <w:t xml:space="preserve">: what </w:t>
-      </w:r>
-      <w:proofErr w:type="gramStart"/>
-      <w:r>
-        <w:rPr>
-          <w:rFonts w:ascii="Arial" w:hAnsi="Arial" w:cs="Arial"/>
-        </w:rPr>
-        <w:t>are</w:t>
-      </w:r>
-      <w:proofErr w:type="gramEnd"/>
-      <w:r>
-        <w:rPr>
-          <w:rFonts w:ascii="Arial" w:hAnsi="Arial" w:cs="Arial"/>
-        </w:rPr>
-        <w:t xml:space="preserve"> the relationship between user review (positive or negative) and games’ price?</w:t>
-      </w:r>
-    </w:p>
-    <w:p>
-      <w:pPr>
-        <w:rPr>
-          <w:rFonts w:ascii="Arial" w:hAnsi="Arial" w:cs="Arial"/>
-        </w:rPr>
-      </w:pPr>
-      <w:r>
-        <w:rPr>
-          <w:rFonts w:ascii="Arial" w:hAnsi="Arial" w:cs="Arial"/>
-        </w:rPr>
-        <w:t>3</w:t>
-      </w:r>
-      <w:r>
-        <w:rPr>
-          <w:rFonts w:ascii="Arial" w:hAnsi="Arial" w:cs="Arial"/>
-        </w:rPr>
-        <w:t xml:space="preserve">: </w:t>
-      </w:r>
-      <w:r>
-        <w:rPr>
-          <w:rFonts w:ascii="Arial" w:hAnsi="Arial" w:cs="Arial"/>
-        </w:rPr>
-        <w:t>Which publishers have the highest positive ratings?</w:t>
-      </w:r>
-    </w:p>
-    <w:p>
-      <w:pPr>
-        <w:rPr>
-          <w:rFonts w:ascii="Arial" w:hAnsi="Arial" w:cs="Arial"/>
-        </w:rPr>
-      </w:pPr>
-      <w:r>
-        <w:rPr>
-          <w:rFonts w:ascii="Arial" w:hAnsi="Arial" w:cs="Arial"/>
-        </w:rPr>
-        <w:t xml:space="preserve">4: </w:t>
-      </w:r>
-      <w:r>
-        <w:rPr>
-          <w:rFonts w:ascii="Arial" w:hAnsi="Arial" w:cs="Arial"/>
-        </w:rPr>
-        <w:t xml:space="preserve">Do games with certain </w:t>
-      </w:r>
-      <w:r>
-        <w:rPr>
-          <w:rFonts w:ascii="Arial" w:hAnsi="Arial" w:cs="Arial"/>
-        </w:rPr>
-        <w:t>genre</w:t>
-      </w:r>
-      <w:r>
-        <w:rPr>
-          <w:rFonts w:ascii="Arial" w:hAnsi="Arial" w:cs="Arial"/>
-        </w:rPr>
-        <w:t xml:space="preserve"> or descriptors tend to be more popular?</w:t>
-      </w:r>
-    </w:p>
-    <w:p>
-      <w:pPr>
-        <w:rPr>
-          <w:rFonts w:ascii="Arial" w:hAnsi="Arial" w:cs="Arial"/>
-        </w:rPr>
-      </w:pPr>
-      <w:r>
-        <w:rPr>
-          <w:rFonts w:ascii="Arial" w:hAnsi="Arial" w:cs="Arial"/>
-        </w:rPr>
-        <w:t xml:space="preserve">5: </w:t>
-      </w:r>
-      <w:r>
-        <w:rPr>
-          <w:rFonts w:ascii="Arial" w:hAnsi="Arial" w:cs="Arial"/>
-        </w:rPr>
-        <w:t>What factors are associated with longer average playtimes, and how do they impact a game's success and player engagement?</w:t>
-      </w:r>
-    </w:p>
-    <w:p>
-      <w:pPr>
-        <w:rPr>
-          <w:rFonts w:ascii="Arial" w:hAnsi="Arial" w:cs="Arial"/>
-        </w:rPr>
-      </w:pPr>
-    </w:p>
-    <w:p>
-      <w:pPr>
-        <w:rPr>
-          <w:rFonts w:ascii="Arial" w:hAnsi="Arial" w:cs="Arial"/>
-        </w:rPr>
-      </w:pPr>
-      <w:r>
-        <w:rPr>
-          <w:rFonts w:ascii="Arial" w:hAnsi="Arial" w:cs="Arial"/>
-        </w:rPr>
-        <w:lastRenderedPageBreak/>
-        <w:t>For all the questions above, the approach is below:</w:t>
-      </w:r>
-    </w:p>
-    <w:p>
-      <w:pPr>
-        <w:rPr>
-          <w:rFonts w:ascii="Arial" w:hAnsi="Arial" w:cs="Arial"/>
-        </w:rPr>
-      </w:pPr>
-      <w:r>
-        <w:rPr>
-          <w:rFonts w:ascii="Arial" w:hAnsi="Arial" w:cs="Arial"/>
-        </w:rPr>
-        <w:t xml:space="preserve">1: use pandas to read csv &amp; perform data cleaning -&gt; </w:t>
-      </w:r>
-    </w:p>
-    <w:p>
-      <w:pPr>
-        <w:rPr>
-          <w:rFonts w:ascii="Arial" w:hAnsi="Arial" w:cs="Arial"/>
-        </w:rPr>
-      </w:pPr>
-      <w:r>
-        <w:rPr>
-          <w:rFonts w:ascii="Arial" w:hAnsi="Arial" w:cs="Arial"/>
-        </w:rPr>
-        <w:t xml:space="preserve">2: segment </w:t>
-      </w:r>
-      <w:r>
-        <w:rPr>
-          <w:rFonts w:ascii="Arial" w:hAnsi="Arial" w:cs="Arial"/>
-        </w:rPr>
-        <w:t>dataframe</w:t>
-      </w:r>
-      <w:r>
-        <w:rPr>
-          <w:rFonts w:ascii="Arial" w:hAnsi="Arial" w:cs="Arial"/>
-        </w:rPr>
-        <w:t xml:space="preserve"> into two/three tables (cleaned already), use the </w:t>
-      </w:r>
-      <w:proofErr w:type="spellStart"/>
-      <w:r>
-        <w:rPr>
-          <w:rFonts w:ascii="Arial" w:hAnsi="Arial" w:cs="Arial"/>
-        </w:rPr>
-        <w:t>appID</w:t>
-      </w:r>
-      <w:proofErr w:type="spellEnd"/>
-      <w:r>
-        <w:rPr>
-          <w:rFonts w:ascii="Arial" w:hAnsi="Arial" w:cs="Arial"/>
-        </w:rPr>
-        <w:t xml:space="preserve"> as foreign keys to create schema and load data to Postgres (this can be done either manually </w:t>
-      </w:r>
-      <w:r>
-        <w:rPr>
-          <w:rFonts w:ascii="Arial" w:hAnsi="Arial" w:cs="Arial"/>
-        </w:rPr>
-        <w:t>/</w:t>
-      </w:r>
-      <w:r>
-        <w:rPr>
-          <w:rFonts w:ascii="Arial" w:hAnsi="Arial" w:cs="Arial"/>
-        </w:rPr>
-        <w:t xml:space="preserve"> using </w:t>
-      </w:r>
-      <w:proofErr w:type="spellStart"/>
-      <w:r>
-        <w:rPr>
-          <w:rFonts w:ascii="Arial" w:hAnsi="Arial" w:cs="Arial"/>
-        </w:rPr>
-        <w:t>sqlalchemy</w:t>
-      </w:r>
-      <w:proofErr w:type="spellEnd"/>
-      <w:r>
-        <w:rPr>
-          <w:rFonts w:ascii="Arial" w:hAnsi="Arial" w:cs="Arial"/>
-        </w:rPr>
-        <w:t xml:space="preserve"> + psycopg2) -&gt; </w:t>
-      </w:r>
-    </w:p>
-    <w:p>
-      <w:pPr>
-        <w:rPr>
-          <w:rFonts w:ascii="Arial" w:hAnsi="Arial" w:cs="Arial"/>
-        </w:rPr>
-      </w:pPr>
-      <w:r>
-        <w:rPr>
-          <w:rFonts w:ascii="Arial" w:hAnsi="Arial" w:cs="Arial"/>
-        </w:rPr>
-        <w:t>3: now we can read data &amp; perform visualisations (here I propose the NEW library for plotting: Seaborn)</w:t>
-      </w:r>
-    </w:p>
-    <w:p>
-      <w:pPr>
-        <w:rPr>
-          <w:rFonts w:ascii="Arial" w:hAnsi="Arial" w:cs="Arial"/>
-        </w:rPr>
-      </w:pPr>
-      <w:r>
-        <w:rPr>
-          <w:rFonts w:ascii="Arial" w:hAnsi="Arial" w:cs="Arial"/>
-        </w:rPr>
-        <w:t>4: for certain question above, we can visualise using javascript(d3.js + plotly) to create at least 1 interactive plot for user.</w:t>
-      </w:r>
-    </w:p>
-    <w:p>
-      <w:pPr>
-        <w:rPr>
-          <w:rFonts w:ascii="Arial" w:hAnsi="Arial" w:cs="Arial"/>
-        </w:rPr>
-      </w:pPr>
-      <w:r>
-        <w:rPr>
-          <w:rFonts w:ascii="Arial" w:hAnsi="Arial" w:cs="Arial"/>
-        </w:rPr>
-        <w:t xml:space="preserve">5: create flask API for all the plots above, then the user-interaction can be </w:t>
-      </w:r>
-      <w:r>
-        <w:rPr>
-          <w:rFonts w:ascii="Arial" w:hAnsi="Arial" w:cs="Arial"/>
-        </w:rPr>
-        <w:t>achieved</w:t>
-      </w:r>
-      <w:r>
-        <w:rPr>
-          <w:rFonts w:ascii="Arial" w:hAnsi="Arial" w:cs="Arial"/>
-        </w:rPr>
-        <w:t xml:space="preserve"> via visiting </w:t>
-      </w:r>
-      <w:proofErr w:type="spellStart"/>
-      <w:r>
-        <w:rPr>
-          <w:rFonts w:ascii="Arial" w:hAnsi="Arial" w:cs="Arial"/>
-        </w:rPr>
-        <w:t>urls</w:t>
-      </w:r>
-      <w:proofErr w:type="spellEnd"/>
-      <w:r>
-        <w:rPr>
-          <w:rFonts w:ascii="Arial" w:hAnsi="Arial" w:cs="Arial"/>
-        </w:rPr>
-        <w:t xml:space="preserve"> and view all the graphs.</w:t>
-      </w:r>
+        <w:t>.</w:t>
+      </w:r>
+    </w:p>
+    <w:p>
+      <w:pPr>
+        <w:rPr>
+          <w:rFonts w:ascii="Arial" w:hAnsi="Arial" w:cs="Arial"/>
+        </w:rPr>
+      </w:pPr>
+      <w:r>
+        <w:rPr>
+          <w:rFonts w:ascii="Arial" w:hAnsi="Arial" w:cs="Arial"/>
+        </w:rPr>
+        <w:t>5: Include a html page for dynamic plotting, done by using D3.js and plotly.js, add dropdown menu that when user select different menu the page shows different graphs.</w:t>
+      </w:r>
+    </w:p>
+    <w:p>
+      <w:pPr>
+        <w:rPr>
+          <w:rFonts w:ascii="Arial" w:hAnsi="Arial" w:cs="Arial"/>
+        </w:rPr>
+      </w:pPr>
+    </w:p>
+    <w:p>
+      <w:pPr>
+        <w:rPr>
+          <w:rFonts w:ascii="Arial" w:hAnsi="Arial" w:cs="Arial"/>
+        </w:rPr>
+      </w:pPr>
+      <w:r>
+        <w:rPr>
+          <w:rFonts w:ascii="Arial" w:hAnsi="Arial" w:cs="Arial"/>
+        </w:rPr>
+        <w:t>References:</w:t>
+      </w:r>
+    </w:p>
+    <w:p>
+      <w:pPr>
+        <w:rPr>
+          <w:rFonts w:ascii="Arial" w:hAnsi="Arial" w:cs="Arial"/>
+        </w:rPr>
+      </w:pPr>
+      <w:r>
+        <w:rPr>
+          <w:rFonts w:ascii="Arial" w:hAnsi="Arial" w:cs="Arial"/>
+        </w:rPr>
+        <w:t xml:space="preserve">Martin Bustos Roman. (2022). Steam Games Dataset [Data set]. Kaggle. </w:t>
+      </w:r>
+      <w:hyperlink r:id="rId8" w:history="1">
+        <w:r>
+          <w:rPr>
+            <w:rStyle w:val="Hyperlink"/>
+            <w:rFonts w:ascii="Arial" w:hAnsi="Arial" w:cs="Arial"/>
+          </w:rPr>
+          <w:t>https://doi.org/10.34740/KAGGLE/</w:t>
+        </w:r>
+        <w:r>
+          <w:rPr>
+            <w:rStyle w:val="Hyperlink"/>
+            <w:rFonts w:ascii="Arial" w:hAnsi="Arial" w:cs="Arial"/>
+          </w:rPr>
+          <w:t>D</w:t>
+        </w:r>
+        <w:r>
+          <w:rPr>
+            <w:rStyle w:val="Hyperlink"/>
+            <w:rFonts w:ascii="Arial" w:hAnsi="Arial" w:cs="Arial"/>
+          </w:rPr>
+          <w:t>S/2109585</w:t>
+        </w:r>
+      </w:hyperlink>
+    </w:p>
+    <w:p>
+      <w:pPr>
+        <w:rPr>
+          <w:rFonts w:ascii="Arial" w:hAnsi="Arial" w:cs="Arial"/>
+        </w:rPr>
+      </w:pPr>
+      <w:r>
+        <w:rPr>
+          <w:rFonts w:ascii="Arial" w:hAnsi="Arial" w:cs="Arial"/>
+        </w:rPr>
+        <w:t>Nik Davis</w:t>
+      </w:r>
+      <w:r>
+        <w:rPr>
+          <w:rFonts w:ascii="Arial" w:hAnsi="Arial" w:cs="Arial"/>
+        </w:rPr>
+        <w:t xml:space="preserve">. (2019). </w:t>
+      </w:r>
+      <w:r>
+        <w:rPr>
+          <w:rFonts w:ascii="Arial" w:hAnsi="Arial" w:cs="Arial"/>
+        </w:rPr>
+        <w:t>Steam Store Games (Clean dataset)</w:t>
+      </w:r>
+      <w:r>
+        <w:rPr>
+          <w:rFonts w:ascii="Arial" w:hAnsi="Arial" w:cs="Arial"/>
+        </w:rPr>
+        <w:t xml:space="preserve"> [Data set]. Kaggle. </w:t>
+      </w:r>
+      <w:hyperlink r:id="rId9" w:history="1">
+        <w:r>
+          <w:rPr>
+            <w:rStyle w:val="Hyperlink"/>
+            <w:rFonts w:ascii="Arial" w:hAnsi="Arial" w:cs="Arial"/>
+          </w:rPr>
+          <w:t>https://www.kaggle.com/nikdavis/steam-store-games</w:t>
+        </w:r>
+      </w:hyperlink>
+    </w:p>
+    <w:p>
+      <w:pPr>
+        <w:rPr>
+          <w:rFonts w:ascii="Arial" w:hAnsi="Arial" w:cs="Arial"/>
+        </w:rPr>
+      </w:pPr>
+    </w:p>
+    <w:p>
+      <w:pPr>
+        <w:rPr>
+          <w:rFonts w:ascii="Arial" w:hAnsi="Arial" w:cs="Arial"/>
+        </w:rPr>
+      </w:pPr>
+    </w:p>
+    <w:p>
+      <w:pPr>
+        <w:rPr>
+          <w:rFonts w:ascii="Arial" w:hAnsi="Arial" w:cs="Arial"/>
+        </w:rPr>
+      </w:pPr>
     </w:p>
     <w:p>
       <w:pPr>
@@ -1392,7 +1858,6 @@
   <w:style w:type="character" w:default="1" w:styleId="DefaultParagraphFont">
     <w:name w:val="Default Paragraph Font"/>
     <w:uiPriority w:val="1"/>
-    <w:semiHidden/>
     <w:unhideWhenUsed/>
   </w:style>
   <w:style w:type="table" w:default="1" w:styleId="TableNormal">
@@ -1726,6 +2191,18 @@
     <w:rPr>
       <w:color w:val="605E5C"/>
       <w:shd w:val="clear" w:color="auto" w:fill="E1DFDD"/>
+    </w:rPr>
+  </w:style>
+  <w:style w:type="character" w:styleId="FollowedHyperlink">
+    <w:name w:val="FollowedHyperlink"/>
+    <w:basedOn w:val="DefaultParagraphFont"/>
+    <w:uiPriority w:val="99"/>
+    <w:semiHidden/>
+    <w:unhideWhenUsed/>
+    <w:rsid w:val="005D6EC9"/>
+    <w:rPr>
+      <w:color w:val="96607D" w:themeColor="followedHyperlink"/>
+      <w:u w:val="single"/>
     </w:rPr>
   </w:style>
 </w:styles>

</xml_diff>